<commit_message>
Report knitted to PDF
</commit_message>
<xml_diff>
--- a/project2/report/cits5507project2.docx
+++ b/project2/report/cits5507project2.docx
@@ -2027,585 +2027,7 @@
     </w:p>
     <w:p>
       <w:pPr>
-        <w:pStyle w:val="SourceCode"/>
-      </w:pPr>
-      <w:r>
-        <w:rPr>
-          <w:rStyle w:val="FunctionTok"/>
-        </w:rPr>
-        <w:t xml:space="preserve">ggplot</w:t>
-      </w:r>
-      <w:r>
-        <w:rPr>
-          <w:rStyle w:val="NormalTok"/>
-        </w:rPr>
-        <w:t xml:space="preserve">(df,  </w:t>
-      </w:r>
-      <w:r>
-        <w:rPr>
-          <w:rStyle w:val="FunctionTok"/>
-        </w:rPr>
-        <w:t xml:space="preserve">aes</w:t>
-      </w:r>
-      <w:r>
-        <w:rPr>
-          <w:rStyle w:val="NormalTok"/>
-        </w:rPr>
-        <w:t xml:space="preserve">(</w:t>
-      </w:r>
-      <w:r>
-        <w:rPr>
-          <w:rStyle w:val="AttributeTok"/>
-        </w:rPr>
-        <w:t xml:space="preserve">x =</w:t>
-      </w:r>
-      <w:r>
-        <w:rPr>
-          <w:rStyle w:val="NormalTok"/>
-        </w:rPr>
-        <w:t xml:space="preserve"> NumNodes)) </w:t>
-      </w:r>
-      <w:r>
-        <w:rPr>
-          <w:rStyle w:val="SpecialCharTok"/>
-        </w:rPr>
-        <w:t xml:space="preserve">+</w:t>
-      </w:r>
-      <w:r>
-        <w:br/>
-      </w:r>
-      <w:r>
-        <w:rPr>
-          <w:rStyle w:val="NormalTok"/>
-        </w:rPr>
-        <w:t xml:space="preserve">  </w:t>
-      </w:r>
-      <w:r>
-        <w:rPr>
-          <w:rStyle w:val="FunctionTok"/>
-        </w:rPr>
-        <w:t xml:space="preserve">geom_line</w:t>
-      </w:r>
-      <w:r>
-        <w:rPr>
-          <w:rStyle w:val="NormalTok"/>
-        </w:rPr>
-        <w:t xml:space="preserve">(</w:t>
-      </w:r>
-      <w:r>
-        <w:rPr>
-          <w:rStyle w:val="FunctionTok"/>
-        </w:rPr>
-        <w:t xml:space="preserve">aes</w:t>
-      </w:r>
-      <w:r>
-        <w:rPr>
-          <w:rStyle w:val="NormalTok"/>
-        </w:rPr>
-        <w:t xml:space="preserve">(</w:t>
-      </w:r>
-      <w:r>
-        <w:rPr>
-          <w:rStyle w:val="AttributeTok"/>
-        </w:rPr>
-        <w:t xml:space="preserve">y=</w:t>
-      </w:r>
-      <w:r>
-        <w:rPr>
-          <w:rStyle w:val="NormalTok"/>
-        </w:rPr>
-        <w:t xml:space="preserve">MPISeq)) </w:t>
-      </w:r>
-      <w:r>
-        <w:rPr>
-          <w:rStyle w:val="SpecialCharTok"/>
-        </w:rPr>
-        <w:t xml:space="preserve">+</w:t>
-      </w:r>
-      <w:r>
-        <w:br/>
-      </w:r>
-      <w:r>
-        <w:rPr>
-          <w:rStyle w:val="NormalTok"/>
-        </w:rPr>
-        <w:t xml:space="preserve">  </w:t>
-      </w:r>
-      <w:r>
-        <w:rPr>
-          <w:rStyle w:val="FunctionTok"/>
-        </w:rPr>
-        <w:t xml:space="preserve">geom_line</w:t>
-      </w:r>
-      <w:r>
-        <w:rPr>
-          <w:rStyle w:val="NormalTok"/>
-        </w:rPr>
-        <w:t xml:space="preserve">(</w:t>
-      </w:r>
-      <w:r>
-        <w:rPr>
-          <w:rStyle w:val="FunctionTok"/>
-        </w:rPr>
-        <w:t xml:space="preserve">aes</w:t>
-      </w:r>
-      <w:r>
-        <w:rPr>
-          <w:rStyle w:val="NormalTok"/>
-        </w:rPr>
-        <w:t xml:space="preserve">(</w:t>
-      </w:r>
-      <w:r>
-        <w:rPr>
-          <w:rStyle w:val="AttributeTok"/>
-        </w:rPr>
-        <w:t xml:space="preserve">y=</w:t>
-      </w:r>
-      <w:r>
-        <w:rPr>
-          <w:rStyle w:val="NormalTok"/>
-        </w:rPr>
-        <w:t xml:space="preserve">MPIParBaseNodes)) </w:t>
-      </w:r>
-      <w:r>
-        <w:rPr>
-          <w:rStyle w:val="SpecialCharTok"/>
-        </w:rPr>
-        <w:t xml:space="preserve">+</w:t>
-      </w:r>
-      <w:r>
-        <w:br/>
-      </w:r>
-      <w:r>
-        <w:rPr>
-          <w:rStyle w:val="NormalTok"/>
-        </w:rPr>
-        <w:t xml:space="preserve">  </w:t>
-      </w:r>
-      <w:r>
-        <w:rPr>
-          <w:rStyle w:val="FunctionTok"/>
-        </w:rPr>
-        <w:t xml:space="preserve">geom_line</w:t>
-      </w:r>
-      <w:r>
-        <w:rPr>
-          <w:rStyle w:val="NormalTok"/>
-        </w:rPr>
-        <w:t xml:space="preserve">(</w:t>
-      </w:r>
-      <w:r>
-        <w:rPr>
-          <w:rStyle w:val="FunctionTok"/>
-        </w:rPr>
-        <w:t xml:space="preserve">aes</w:t>
-      </w:r>
-      <w:r>
-        <w:rPr>
-          <w:rStyle w:val="NormalTok"/>
-        </w:rPr>
-        <w:t xml:space="preserve">(</w:t>
-      </w:r>
-      <w:r>
-        <w:rPr>
-          <w:rStyle w:val="AttributeTok"/>
-        </w:rPr>
-        <w:t xml:space="preserve">y=</w:t>
-      </w:r>
-      <w:r>
-        <w:rPr>
-          <w:rStyle w:val="NormalTok"/>
-        </w:rPr>
-        <w:t xml:space="preserve">MPIThreadSafe)) </w:t>
-      </w:r>
-      <w:r>
-        <w:rPr>
-          <w:rStyle w:val="SpecialCharTok"/>
-        </w:rPr>
-        <w:t xml:space="preserve">+</w:t>
-      </w:r>
-      <w:r>
-        <w:br/>
-      </w:r>
-      <w:r>
-        <w:rPr>
-          <w:rStyle w:val="NormalTok"/>
-        </w:rPr>
-        <w:t xml:space="preserve">  </w:t>
-      </w:r>
-      <w:r>
-        <w:rPr>
-          <w:rStyle w:val="FunctionTok"/>
-        </w:rPr>
-        <w:t xml:space="preserve">geom_point</w:t>
-      </w:r>
-      <w:r>
-        <w:rPr>
-          <w:rStyle w:val="NormalTok"/>
-        </w:rPr>
-        <w:t xml:space="preserve">(</w:t>
-      </w:r>
-      <w:r>
-        <w:rPr>
-          <w:rStyle w:val="FunctionTok"/>
-        </w:rPr>
-        <w:t xml:space="preserve">aes</w:t>
-      </w:r>
-      <w:r>
-        <w:rPr>
-          <w:rStyle w:val="NormalTok"/>
-        </w:rPr>
-        <w:t xml:space="preserve">(</w:t>
-      </w:r>
-      <w:r>
-        <w:rPr>
-          <w:rStyle w:val="AttributeTok"/>
-        </w:rPr>
-        <w:t xml:space="preserve">y =</w:t>
-      </w:r>
-      <w:r>
-        <w:rPr>
-          <w:rStyle w:val="NormalTok"/>
-        </w:rPr>
-        <w:t xml:space="preserve"> MPISeq, </w:t>
-      </w:r>
-      <w:r>
-        <w:rPr>
-          <w:rStyle w:val="AttributeTok"/>
-        </w:rPr>
-        <w:t xml:space="preserve">color =</w:t>
-      </w:r>
-      <w:r>
-        <w:rPr>
-          <w:rStyle w:val="NormalTok"/>
-        </w:rPr>
-        <w:t xml:space="preserve"> </w:t>
-      </w:r>
-      <w:r>
-        <w:rPr>
-          <w:rStyle w:val="StringTok"/>
-        </w:rPr>
-        <w:t xml:space="preserve">"MPI Only"</w:t>
-      </w:r>
-      <w:r>
-        <w:rPr>
-          <w:rStyle w:val="NormalTok"/>
-        </w:rPr>
-        <w:t xml:space="preserve">)) </w:t>
-      </w:r>
-      <w:r>
-        <w:rPr>
-          <w:rStyle w:val="SpecialCharTok"/>
-        </w:rPr>
-        <w:t xml:space="preserve">+</w:t>
-      </w:r>
-      <w:r>
-        <w:br/>
-      </w:r>
-      <w:r>
-        <w:rPr>
-          <w:rStyle w:val="NormalTok"/>
-        </w:rPr>
-        <w:t xml:space="preserve">  </w:t>
-      </w:r>
-      <w:r>
-        <w:rPr>
-          <w:rStyle w:val="FunctionTok"/>
-        </w:rPr>
-        <w:t xml:space="preserve">geom_point</w:t>
-      </w:r>
-      <w:r>
-        <w:rPr>
-          <w:rStyle w:val="NormalTok"/>
-        </w:rPr>
-        <w:t xml:space="preserve">(</w:t>
-      </w:r>
-      <w:r>
-        <w:rPr>
-          <w:rStyle w:val="FunctionTok"/>
-        </w:rPr>
-        <w:t xml:space="preserve">aes</w:t>
-      </w:r>
-      <w:r>
-        <w:rPr>
-          <w:rStyle w:val="NormalTok"/>
-        </w:rPr>
-        <w:t xml:space="preserve">(</w:t>
-      </w:r>
-      <w:r>
-        <w:rPr>
-          <w:rStyle w:val="AttributeTok"/>
-        </w:rPr>
-        <w:t xml:space="preserve">y =</w:t>
-      </w:r>
-      <w:r>
-        <w:rPr>
-          <w:rStyle w:val="NormalTok"/>
-        </w:rPr>
-        <w:t xml:space="preserve"> MPIParBaseNodes, </w:t>
-      </w:r>
-      <w:r>
-        <w:rPr>
-          <w:rStyle w:val="AttributeTok"/>
-        </w:rPr>
-        <w:t xml:space="preserve">color =</w:t>
-      </w:r>
-      <w:r>
-        <w:rPr>
-          <w:rStyle w:val="NormalTok"/>
-        </w:rPr>
-        <w:t xml:space="preserve"> </w:t>
-      </w:r>
-      <w:r>
-        <w:rPr>
-          <w:rStyle w:val="StringTok"/>
-        </w:rPr>
-        <w:t xml:space="preserve">"MPI Parallel"</w:t>
-      </w:r>
-      <w:r>
-        <w:rPr>
-          <w:rStyle w:val="NormalTok"/>
-        </w:rPr>
-        <w:t xml:space="preserve">)) </w:t>
-      </w:r>
-      <w:r>
-        <w:rPr>
-          <w:rStyle w:val="SpecialCharTok"/>
-        </w:rPr>
-        <w:t xml:space="preserve">+</w:t>
-      </w:r>
-      <w:r>
-        <w:br/>
-      </w:r>
-      <w:r>
-        <w:rPr>
-          <w:rStyle w:val="NormalTok"/>
-        </w:rPr>
-        <w:t xml:space="preserve">  </w:t>
-      </w:r>
-      <w:r>
-        <w:rPr>
-          <w:rStyle w:val="FunctionTok"/>
-        </w:rPr>
-        <w:t xml:space="preserve">geom_point</w:t>
-      </w:r>
-      <w:r>
-        <w:rPr>
-          <w:rStyle w:val="NormalTok"/>
-        </w:rPr>
-        <w:t xml:space="preserve">(</w:t>
-      </w:r>
-      <w:r>
-        <w:rPr>
-          <w:rStyle w:val="FunctionTok"/>
-        </w:rPr>
-        <w:t xml:space="preserve">aes</w:t>
-      </w:r>
-      <w:r>
-        <w:rPr>
-          <w:rStyle w:val="NormalTok"/>
-        </w:rPr>
-        <w:t xml:space="preserve">(</w:t>
-      </w:r>
-      <w:r>
-        <w:rPr>
-          <w:rStyle w:val="AttributeTok"/>
-        </w:rPr>
-        <w:t xml:space="preserve">y =</w:t>
-      </w:r>
-      <w:r>
-        <w:rPr>
-          <w:rStyle w:val="NormalTok"/>
-        </w:rPr>
-        <w:t xml:space="preserve"> MPIThreadSafe, </w:t>
-      </w:r>
-      <w:r>
-        <w:rPr>
-          <w:rStyle w:val="AttributeTok"/>
-        </w:rPr>
-        <w:t xml:space="preserve">color =</w:t>
-      </w:r>
-      <w:r>
-        <w:rPr>
-          <w:rStyle w:val="NormalTok"/>
-        </w:rPr>
-        <w:t xml:space="preserve"> </w:t>
-      </w:r>
-      <w:r>
-        <w:rPr>
-          <w:rStyle w:val="StringTok"/>
-        </w:rPr>
-        <w:t xml:space="preserve">"MPI Parallel Threads"</w:t>
-      </w:r>
-      <w:r>
-        <w:rPr>
-          <w:rStyle w:val="NormalTok"/>
-        </w:rPr>
-        <w:t xml:space="preserve">)) </w:t>
-      </w:r>
-      <w:r>
-        <w:rPr>
-          <w:rStyle w:val="SpecialCharTok"/>
-        </w:rPr>
-        <w:t xml:space="preserve">+</w:t>
-      </w:r>
-      <w:r>
-        <w:br/>
-      </w:r>
-      <w:r>
-        <w:rPr>
-          <w:rStyle w:val="NormalTok"/>
-        </w:rPr>
-        <w:t xml:space="preserve">  </w:t>
-      </w:r>
-      <w:r>
-        <w:br/>
-      </w:r>
-      <w:r>
-        <w:rPr>
-          <w:rStyle w:val="NormalTok"/>
-        </w:rPr>
-        <w:t xml:space="preserve">  </w:t>
-      </w:r>
-      <w:r>
-        <w:rPr>
-          <w:rStyle w:val="FunctionTok"/>
-        </w:rPr>
-        <w:t xml:space="preserve">labs</w:t>
-      </w:r>
-      <w:r>
-        <w:rPr>
-          <w:rStyle w:val="NormalTok"/>
-        </w:rPr>
-        <w:t xml:space="preserve">(</w:t>
-      </w:r>
-      <w:r>
-        <w:rPr>
-          <w:rStyle w:val="AttributeTok"/>
-        </w:rPr>
-        <w:t xml:space="preserve">title =</w:t>
-      </w:r>
-      <w:r>
-        <w:rPr>
-          <w:rStyle w:val="NormalTok"/>
-        </w:rPr>
-        <w:t xml:space="preserve"> </w:t>
-      </w:r>
-      <w:r>
-        <w:rPr>
-          <w:rStyle w:val="StringTok"/>
-        </w:rPr>
-        <w:t xml:space="preserve">"Execution Time vs Number of MPI Nodes &amp; OpenMP Threads"</w:t>
-      </w:r>
-      <w:r>
-        <w:rPr>
-          <w:rStyle w:val="NormalTok"/>
-        </w:rPr>
-        <w:t xml:space="preserve">,</w:t>
-      </w:r>
-      <w:r>
-        <w:br/>
-      </w:r>
-      <w:r>
-        <w:rPr>
-          <w:rStyle w:val="NormalTok"/>
-        </w:rPr>
-        <w:t xml:space="preserve">    </w:t>
-      </w:r>
-      <w:r>
-        <w:rPr>
-          <w:rStyle w:val="AttributeTok"/>
-        </w:rPr>
-        <w:t xml:space="preserve">x =</w:t>
-      </w:r>
-      <w:r>
-        <w:rPr>
-          <w:rStyle w:val="NormalTok"/>
-        </w:rPr>
-        <w:t xml:space="preserve"> </w:t>
-      </w:r>
-      <w:r>
-        <w:rPr>
-          <w:rStyle w:val="StringTok"/>
-        </w:rPr>
-        <w:t xml:space="preserve">"Number of MPI Nodes"</w:t>
-      </w:r>
-      <w:r>
-        <w:rPr>
-          <w:rStyle w:val="NormalTok"/>
-        </w:rPr>
-        <w:t xml:space="preserve">,</w:t>
-      </w:r>
-      <w:r>
-        <w:br/>
-      </w:r>
-      <w:r>
-        <w:rPr>
-          <w:rStyle w:val="NormalTok"/>
-        </w:rPr>
-        <w:t xml:space="preserve">    </w:t>
-      </w:r>
-      <w:r>
-        <w:rPr>
-          <w:rStyle w:val="AttributeTok"/>
-        </w:rPr>
-        <w:t xml:space="preserve">y =</w:t>
-      </w:r>
-      <w:r>
-        <w:rPr>
-          <w:rStyle w:val="NormalTok"/>
-        </w:rPr>
-        <w:t xml:space="preserve"> </w:t>
-      </w:r>
-      <w:r>
-        <w:rPr>
-          <w:rStyle w:val="StringTok"/>
-        </w:rPr>
-        <w:t xml:space="preserve">"Time (s)"</w:t>
-      </w:r>
-      <w:r>
-        <w:rPr>
-          <w:rStyle w:val="NormalTok"/>
-        </w:rPr>
-        <w:t xml:space="preserve">,</w:t>
-      </w:r>
-      <w:r>
-        <w:br/>
-      </w:r>
-      <w:r>
-        <w:rPr>
-          <w:rStyle w:val="NormalTok"/>
-        </w:rPr>
-        <w:t xml:space="preserve">    </w:t>
-      </w:r>
-      <w:r>
-        <w:rPr>
-          <w:rStyle w:val="AttributeTok"/>
-        </w:rPr>
-        <w:t xml:space="preserve">color =</w:t>
-      </w:r>
-      <w:r>
-        <w:rPr>
-          <w:rStyle w:val="NormalTok"/>
-        </w:rPr>
-        <w:t xml:space="preserve"> </w:t>
-      </w:r>
-      <w:r>
-        <w:rPr>
-          <w:rStyle w:val="StringTok"/>
-        </w:rPr>
-        <w:t xml:space="preserve">"Number of Threads"</w:t>
-      </w:r>
-      <w:r>
-        <w:rPr>
-          <w:rStyle w:val="NormalTok"/>
-        </w:rPr>
-        <w:t xml:space="preserve">)</w:t>
-      </w:r>
-    </w:p>
-    <w:p>
-      <w:pPr>
-        <w:pStyle w:val="FirstParagraph"/>
+        <w:pStyle w:val="BodyText"/>
       </w:pPr>
       <w:r>
         <w:drawing>

</xml_diff>